<commit_message>
Updates documenting the downscaling process for the historical period.
</commit_message>
<xml_diff>
--- a/UserGuide.docx
+++ b/UserGuide.docx
@@ -133,6 +133,9 @@
     </w:p>
     <w:p>
       <w:r>
+        <w:rPr>
+          <w:noProof/>
+        </w:rPr>
         <w:lastRenderedPageBreak/>
         <w:drawing>
           <wp:inline distT="0" distB="0" distL="0" distR="0" wp14:anchorId="59E0F8B3" wp14:editId="74A422CC">
@@ -171,6 +174,9 @@
         </w:drawing>
       </w:r>
       <w:r>
+        <w:rPr>
+          <w:noProof/>
+        </w:rPr>
         <w:drawing>
           <wp:inline distT="0" distB="0" distL="0" distR="0" wp14:anchorId="35ABC041" wp14:editId="74A769A4">
             <wp:extent cx="2919799" cy="1675765"/>
@@ -210,6 +216,9 @@
     </w:p>
     <w:p>
       <w:r>
+        <w:rPr>
+          <w:noProof/>
+        </w:rPr>
         <w:drawing>
           <wp:inline distT="0" distB="0" distL="0" distR="0" wp14:anchorId="033CABEF" wp14:editId="1A70B1BA">
             <wp:extent cx="5843789" cy="4610100"/>
@@ -307,7 +316,6 @@
         <w:t xml:space="preserve"> 2.1</w:t>
       </w:r>
     </w:p>
-    <w:p/>
     <w:p>
       <w:r>
         <w:rPr>
@@ -394,13 +402,7 @@
         <w:jc w:val="center"/>
       </w:pPr>
       <w:r>
-        <w:t xml:space="preserve">Table </w:t>
-      </w:r>
-      <w:r>
-        <w:t>1</w:t>
-      </w:r>
-      <w:r>
-        <w:t>: List of CRU-JRA variables</w:t>
+        <w:t>Table 1: List of CRU-JRA variables</w:t>
       </w:r>
     </w:p>
     <w:tbl>
@@ -428,12 +430,6 @@
         <w:gridCol w:w="4023"/>
       </w:tblGrid>
       <w:tr>
-        <w:tblPrEx>
-          <w:tblCellMar>
-            <w:top w:w="0" w:type="dxa"/>
-            <w:bottom w:w="0" w:type="dxa"/>
-          </w:tblCellMar>
-        </w:tblPrEx>
         <w:trPr>
           <w:trHeight w:val="300"/>
           <w:jc w:val="center"/>
@@ -482,12 +478,6 @@
         </w:tc>
       </w:tr>
       <w:tr>
-        <w:tblPrEx>
-          <w:tblCellMar>
-            <w:top w:w="0" w:type="dxa"/>
-            <w:bottom w:w="0" w:type="dxa"/>
-          </w:tblCellMar>
-        </w:tblPrEx>
         <w:trPr>
           <w:trHeight w:val="300"/>
           <w:jc w:val="center"/>
@@ -541,12 +531,6 @@
         </w:tc>
       </w:tr>
       <w:tr>
-        <w:tblPrEx>
-          <w:tblCellMar>
-            <w:top w:w="0" w:type="dxa"/>
-            <w:bottom w:w="0" w:type="dxa"/>
-          </w:tblCellMar>
-        </w:tblPrEx>
         <w:trPr>
           <w:trHeight w:val="300"/>
           <w:jc w:val="center"/>
@@ -600,12 +584,6 @@
         </w:tc>
       </w:tr>
       <w:tr>
-        <w:tblPrEx>
-          <w:tblCellMar>
-            <w:top w:w="0" w:type="dxa"/>
-            <w:bottom w:w="0" w:type="dxa"/>
-          </w:tblCellMar>
-        </w:tblPrEx>
         <w:trPr>
           <w:trHeight w:val="300"/>
           <w:jc w:val="center"/>
@@ -662,12 +640,6 @@
         </w:tc>
       </w:tr>
       <w:tr>
-        <w:tblPrEx>
-          <w:tblCellMar>
-            <w:top w:w="0" w:type="dxa"/>
-            <w:bottom w:w="0" w:type="dxa"/>
-          </w:tblCellMar>
-        </w:tblPrEx>
         <w:trPr>
           <w:trHeight w:val="300"/>
           <w:jc w:val="center"/>
@@ -718,12 +690,6 @@
         </w:tc>
       </w:tr>
       <w:tr>
-        <w:tblPrEx>
-          <w:tblCellMar>
-            <w:top w:w="0" w:type="dxa"/>
-            <w:bottom w:w="0" w:type="dxa"/>
-          </w:tblCellMar>
-        </w:tblPrEx>
         <w:trPr>
           <w:trHeight w:val="300"/>
           <w:jc w:val="center"/>
@@ -777,12 +743,6 @@
         </w:tc>
       </w:tr>
       <w:tr>
-        <w:tblPrEx>
-          <w:tblCellMar>
-            <w:top w:w="0" w:type="dxa"/>
-            <w:bottom w:w="0" w:type="dxa"/>
-          </w:tblCellMar>
-        </w:tblPrEx>
         <w:trPr>
           <w:trHeight w:val="300"/>
           <w:jc w:val="center"/>
@@ -831,12 +791,6 @@
         </w:tc>
       </w:tr>
       <w:tr>
-        <w:tblPrEx>
-          <w:tblCellMar>
-            <w:top w:w="0" w:type="dxa"/>
-            <w:bottom w:w="0" w:type="dxa"/>
-          </w:tblCellMar>
-        </w:tblPrEx>
         <w:trPr>
           <w:trHeight w:val="300"/>
           <w:jc w:val="center"/>
@@ -944,10 +898,7 @@
         <w:t>website</w:t>
       </w:r>
       <w:r>
-        <w:t xml:space="preserve">. </w:t>
-      </w:r>
-      <w:r>
-        <w:t xml:space="preserve">For information on the variables name and units, please see this link: </w:t>
+        <w:t xml:space="preserve">. For information on the variables name and units, please see this link: </w:t>
       </w:r>
       <w:hyperlink r:id="rId10" w:history="1">
         <w:r>
@@ -993,12 +944,6 @@
         <w:gridCol w:w="4023"/>
       </w:tblGrid>
       <w:tr>
-        <w:tblPrEx>
-          <w:tblCellMar>
-            <w:top w:w="0" w:type="dxa"/>
-            <w:bottom w:w="0" w:type="dxa"/>
-          </w:tblCellMar>
-        </w:tblPrEx>
         <w:trPr>
           <w:trHeight w:val="300"/>
           <w:jc w:val="center"/>
@@ -1047,12 +992,6 @@
         </w:tc>
       </w:tr>
       <w:tr>
-        <w:tblPrEx>
-          <w:tblCellMar>
-            <w:top w:w="0" w:type="dxa"/>
-            <w:bottom w:w="0" w:type="dxa"/>
-          </w:tblCellMar>
-        </w:tblPrEx>
         <w:trPr>
           <w:trHeight w:val="300"/>
           <w:jc w:val="center"/>
@@ -1101,12 +1040,6 @@
         </w:tc>
       </w:tr>
       <w:tr>
-        <w:tblPrEx>
-          <w:tblCellMar>
-            <w:top w:w="0" w:type="dxa"/>
-            <w:bottom w:w="0" w:type="dxa"/>
-          </w:tblCellMar>
-        </w:tblPrEx>
         <w:trPr>
           <w:trHeight w:val="300"/>
           <w:jc w:val="center"/>
@@ -1121,7 +1054,6 @@
               <w:jc w:val="center"/>
             </w:pPr>
             <w:r>
-              <w:lastRenderedPageBreak/>
               <w:t>TMAX</w:t>
             </w:r>
           </w:p>
@@ -1156,12 +1088,6 @@
         </w:tc>
       </w:tr>
       <w:tr>
-        <w:tblPrEx>
-          <w:tblCellMar>
-            <w:top w:w="0" w:type="dxa"/>
-            <w:bottom w:w="0" w:type="dxa"/>
-          </w:tblCellMar>
-        </w:tblPrEx>
         <w:trPr>
           <w:trHeight w:val="300"/>
           <w:jc w:val="center"/>
@@ -1176,6 +1102,7 @@
               <w:jc w:val="center"/>
             </w:pPr>
             <w:r>
+              <w:lastRenderedPageBreak/>
               <w:t>TMIN</w:t>
             </w:r>
           </w:p>
@@ -1210,12 +1137,6 @@
         </w:tc>
       </w:tr>
       <w:tr>
-        <w:tblPrEx>
-          <w:tblCellMar>
-            <w:top w:w="0" w:type="dxa"/>
-            <w:bottom w:w="0" w:type="dxa"/>
-          </w:tblCellMar>
-        </w:tblPrEx>
         <w:trPr>
           <w:trHeight w:val="300"/>
           <w:jc w:val="center"/>
@@ -1264,12 +1185,6 @@
         </w:tc>
       </w:tr>
       <w:tr>
-        <w:tblPrEx>
-          <w:tblCellMar>
-            <w:top w:w="0" w:type="dxa"/>
-            <w:bottom w:w="0" w:type="dxa"/>
-          </w:tblCellMar>
-        </w:tblPrEx>
         <w:trPr>
           <w:trHeight w:val="300"/>
           <w:jc w:val="center"/>
@@ -1318,12 +1233,6 @@
         </w:tc>
       </w:tr>
       <w:tr>
-        <w:tblPrEx>
-          <w:tblCellMar>
-            <w:top w:w="0" w:type="dxa"/>
-            <w:bottom w:w="0" w:type="dxa"/>
-          </w:tblCellMar>
-        </w:tblPrEx>
         <w:trPr>
           <w:trHeight w:val="300"/>
           <w:jc w:val="center"/>
@@ -1372,12 +1281,6 @@
         </w:tc>
       </w:tr>
       <w:tr>
-        <w:tblPrEx>
-          <w:tblCellMar>
-            <w:top w:w="0" w:type="dxa"/>
-            <w:bottom w:w="0" w:type="dxa"/>
-          </w:tblCellMar>
-        </w:tblPrEx>
         <w:trPr>
           <w:trHeight w:val="300"/>
           <w:jc w:val="center"/>
@@ -1426,12 +1329,6 @@
         </w:tc>
       </w:tr>
       <w:tr>
-        <w:tblPrEx>
-          <w:tblCellMar>
-            <w:top w:w="0" w:type="dxa"/>
-            <w:bottom w:w="0" w:type="dxa"/>
-          </w:tblCellMar>
-        </w:tblPrEx>
         <w:trPr>
           <w:trHeight w:val="300"/>
           <w:jc w:val="center"/>
@@ -1480,12 +1377,6 @@
         </w:tc>
       </w:tr>
       <w:tr>
-        <w:tblPrEx>
-          <w:tblCellMar>
-            <w:top w:w="0" w:type="dxa"/>
-            <w:bottom w:w="0" w:type="dxa"/>
-          </w:tblCellMar>
-        </w:tblPrEx>
         <w:trPr>
           <w:trHeight w:val="300"/>
           <w:jc w:val="center"/>
@@ -1534,12 +1425,6 @@
         </w:tc>
       </w:tr>
       <w:tr>
-        <w:tblPrEx>
-          <w:tblCellMar>
-            <w:top w:w="0" w:type="dxa"/>
-            <w:bottom w:w="0" w:type="dxa"/>
-          </w:tblCellMar>
-        </w:tblPrEx>
         <w:trPr>
           <w:trHeight w:val="300"/>
           <w:jc w:val="center"/>
@@ -1601,25 +1486,40 @@
         <w:pStyle w:val="Heading3"/>
       </w:pPr>
       <w:r>
-        <w:t>Future</w:t>
-      </w:r>
-      <w:r>
-        <w:t xml:space="preserve"> dataset: CRU-JRA</w:t>
+        <w:t xml:space="preserve">Future dataset: </w:t>
+      </w:r>
+      <w:r>
+        <w:t>CMIP</w:t>
       </w:r>
     </w:p>
     <w:p/>
     <w:p/>
-    <w:p/>
-    <w:p/>
     <w:p>
       <w:pPr>
         <w:pStyle w:val="Heading2"/>
       </w:pPr>
       <w:r>
-        <w:t>Downscaling procedure</w:t>
-      </w:r>
-    </w:p>
-    <w:p/>
+        <w:t>Instructions</w:t>
+      </w:r>
+    </w:p>
+    <w:p>
+      <w:proofErr w:type="gramStart"/>
+      <w:r>
+        <w:t>In order to</w:t>
+      </w:r>
+      <w:proofErr w:type="gramEnd"/>
+      <w:r>
+        <w:t xml:space="preserve"> access the CRU-JRA data and the CMIP data, you’ll need to create accounts and use specific python packages. Following are instructions on how to do this.</w:t>
+      </w:r>
+    </w:p>
+    <w:p>
+      <w:pPr>
+        <w:pStyle w:val="Heading3"/>
+      </w:pPr>
+      <w:r>
+        <w:t>Historical dataset: CRU-JRA</w:t>
+      </w:r>
+    </w:p>
     <w:p>
       <w:pPr>
         <w:pStyle w:val="ListParagraph"/>
@@ -1629,39 +1529,260 @@
         </w:numPr>
       </w:pPr>
       <w:r>
-        <w:t>If not already registered</w:t>
-      </w:r>
-      <w:r>
-        <w:t xml:space="preserve"> to CEDA</w:t>
-      </w:r>
-      <w:r>
-        <w:t xml:space="preserve">, create an account to download the data. For more information, see </w:t>
-      </w:r>
-      <w:r>
-        <w:fldChar w:fldCharType="begin"/>
-      </w:r>
-      <w:r>
-        <w:instrText>HYPERLINK "</w:instrText>
-      </w:r>
-      <w:r>
-        <w:instrText>https://services.ceda.ac.uk/cedasite/register/info/</w:instrText>
-      </w:r>
-      <w:r>
-        <w:instrText>"</w:instrText>
-      </w:r>
-      <w:r>
-        <w:fldChar w:fldCharType="separate"/>
+        <w:t xml:space="preserve">If not already registered to CEDA, create an account to download the data. For more information, see </w:t>
+      </w:r>
+      <w:hyperlink r:id="rId11" w:history="1">
+        <w:r>
+          <w:rPr>
+            <w:rStyle w:val="Hyperlink"/>
+          </w:rPr>
+          <w:t>https://servi</w:t>
+        </w:r>
+        <w:r>
+          <w:rPr>
+            <w:rStyle w:val="Hyperlink"/>
+          </w:rPr>
+          <w:t>c</w:t>
+        </w:r>
+        <w:r>
+          <w:rPr>
+            <w:rStyle w:val="Hyperlink"/>
+          </w:rPr>
+          <w:t>es.ceda.ac.uk/cedasite/register/info/</w:t>
+        </w:r>
+      </w:hyperlink>
+    </w:p>
+    <w:p>
+      <w:pPr>
+        <w:pStyle w:val="Heading3"/>
+      </w:pPr>
+    </w:p>
+    <w:p>
+      <w:pPr>
+        <w:pStyle w:val="Heading3"/>
+      </w:pPr>
+    </w:p>
+    <w:p>
+      <w:pPr>
+        <w:pStyle w:val="Heading3"/>
+      </w:pPr>
+      <w:r>
+        <w:t>Future dataset: CMIP</w:t>
+      </w:r>
+    </w:p>
+    <w:p>
+      <w:r>
+        <w:t xml:space="preserve">The data are accessed from the Climate Data Store (CDS) or </w:t>
+      </w:r>
+      <w:proofErr w:type="gramStart"/>
+      <w:r>
+        <w:t xml:space="preserve">the  </w:t>
+      </w:r>
+      <w:r>
+        <w:t>Climate</w:t>
+      </w:r>
+      <w:proofErr w:type="gramEnd"/>
+      <w:r>
+        <w:t xml:space="preserve"> Change Service</w:t>
+      </w:r>
+      <w:r>
+        <w:t xml:space="preserve">. The procedure to access the data is updated regularly, so please refer to this site for the latest information: </w:t>
+      </w:r>
+      <w:hyperlink r:id="rId12" w:history="1">
+        <w:r>
+          <w:rPr>
+            <w:rStyle w:val="Hyperlink"/>
+          </w:rPr>
+          <w:t>https://cds.climate.copernicus.eu/how-to-api</w:t>
+        </w:r>
+      </w:hyperlink>
+    </w:p>
+    <w:p>
+      <w:r>
+        <w:t>Here, we summarize the two steps that you’ll have to follow PRIOR running the script “data_download.sh”.</w:t>
+      </w:r>
+    </w:p>
+    <w:p/>
+    <w:p>
+      <w:pPr>
+        <w:pStyle w:val="ListParagraph"/>
+        <w:numPr>
+          <w:ilvl w:val="0"/>
+          <w:numId w:val="3"/>
+        </w:numPr>
+      </w:pPr>
+      <w:r>
+        <w:t xml:space="preserve">Create an account on CDS at: </w:t>
+      </w:r>
+      <w:hyperlink r:id="rId13" w:history="1">
+        <w:r>
+          <w:rPr>
+            <w:rStyle w:val="Hyperlink"/>
+          </w:rPr>
+          <w:t>https://cds.climate.copernicus.eu/</w:t>
+        </w:r>
+      </w:hyperlink>
+    </w:p>
+    <w:p>
+      <w:pPr>
+        <w:pStyle w:val="ListParagraph"/>
+        <w:numPr>
+          <w:ilvl w:val="0"/>
+          <w:numId w:val="3"/>
+        </w:numPr>
+      </w:pPr>
+      <w:r>
+        <w:t>Login to your account</w:t>
+      </w:r>
+    </w:p>
+    <w:p>
+      <w:pPr>
+        <w:pStyle w:val="ListParagraph"/>
+        <w:numPr>
+          <w:ilvl w:val="0"/>
+          <w:numId w:val="3"/>
+        </w:numPr>
+      </w:pPr>
+      <w:r>
+        <w:t xml:space="preserve">Once logged in, you need to create a file </w:t>
+      </w:r>
+      <w:r>
+        <w:t>$HOME</w:t>
+      </w:r>
+      <w:proofErr w:type="gramStart"/>
+      <w:r>
+        <w:t>/.</w:t>
+      </w:r>
+      <w:proofErr w:type="spellStart"/>
+      <w:r>
+        <w:t>cdsapirc</w:t>
+      </w:r>
+      <w:proofErr w:type="spellEnd"/>
+      <w:proofErr w:type="gramEnd"/>
+      <w:r>
+        <w:t xml:space="preserve"> and copy the two following lines of code </w:t>
       </w:r>
       <w:r>
         <w:rPr>
-          <w:rStyle w:val="Hyperlink"/>
+          <w:color w:val="FF0000"/>
         </w:rPr>
-        <w:t>https://services.ceda.ac.uk/cedasite/register/info/</w:t>
-      </w:r>
-      <w:r>
-        <w:fldChar w:fldCharType="end"/>
-      </w:r>
-    </w:p>
+        <w:t>[THESE LINES CAN CHANGE OVER TIME!</w:t>
+      </w:r>
+      <w:r>
+        <w:rPr>
+          <w:color w:val="FF0000"/>
+        </w:rPr>
+        <w:t>, check on the CDS website h</w:t>
+      </w:r>
+      <w:r>
+        <w:rPr>
+          <w:color w:val="FF0000"/>
+        </w:rPr>
+        <w:t>ttps://cds.climate.copernicus.eu/how-to-api</w:t>
+      </w:r>
+      <w:r>
+        <w:rPr>
+          <w:color w:val="FF0000"/>
+        </w:rPr>
+        <w:t xml:space="preserve"> for the latest verbose</w:t>
+      </w:r>
+      <w:r>
+        <w:rPr>
+          <w:color w:val="FF0000"/>
+        </w:rPr>
+        <w:t>]</w:t>
+      </w:r>
+    </w:p>
+    <w:p>
+      <w:pPr>
+        <w:ind w:firstLine="720"/>
+        <w:rPr>
+          <w:i/>
+          <w:iCs/>
+        </w:rPr>
+      </w:pPr>
+      <w:r>
+        <w:rPr>
+          <w:i/>
+          <w:iCs/>
+        </w:rPr>
+        <w:t>url: https://cds.climate.copernicus.eu/api</w:t>
+      </w:r>
+    </w:p>
+    <w:p>
+      <w:pPr>
+        <w:ind w:firstLine="720"/>
+        <w:rPr>
+          <w:i/>
+          <w:iCs/>
+        </w:rPr>
+      </w:pPr>
+      <w:r>
+        <w:rPr>
+          <w:i/>
+          <w:iCs/>
+        </w:rPr>
+        <w:t>key: 9d2f0ce9-67cd-4b01-8d49-aeb30f1c6d28</w:t>
+      </w:r>
+    </w:p>
+    <w:p/>
+    <w:p>
+      <w:r>
+        <w:t>The key number should correspond with the key number of your account on CDS.</w:t>
+      </w:r>
+    </w:p>
+    <w:p/>
+    <w:p>
+      <w:r>
+        <w:t xml:space="preserve"> </w:t>
+      </w:r>
+    </w:p>
+    <w:p>
+      <w:pPr>
+        <w:pStyle w:val="Heading1"/>
+      </w:pPr>
+      <w:r>
+        <w:t>Cropping</w:t>
+      </w:r>
+    </w:p>
+    <w:p>
+      <w:pPr>
+        <w:pStyle w:val="Heading1"/>
+      </w:pPr>
+      <w:r>
+        <w:t>Tiling</w:t>
+      </w:r>
+    </w:p>
+    <w:p/>
+    <w:p>
+      <w:pPr>
+        <w:pStyle w:val="Heading1"/>
+      </w:pPr>
+      <w:r>
+        <w:t>Resampling</w:t>
+      </w:r>
+    </w:p>
+    <w:p/>
+    <w:p>
+      <w:pPr>
+        <w:pStyle w:val="Heading1"/>
+      </w:pPr>
+      <w:r>
+        <w:t>Downscaling</w:t>
+      </w:r>
+    </w:p>
+    <w:p/>
+    <w:p>
+      <w:pPr>
+        <w:pStyle w:val="Heading1"/>
+      </w:pPr>
+      <w:proofErr w:type="spellStart"/>
+      <w:r>
+        <w:t>Formating</w:t>
+      </w:r>
+      <w:proofErr w:type="spellEnd"/>
+    </w:p>
+    <w:p/>
     <w:p/>
     <w:p/>
     <w:sectPr>
@@ -1677,6 +1798,95 @@
 <file path=word/numbering.xml><?xml version="1.0" encoding="utf-8"?>
 <w:numbering xmlns:wpc="http://schemas.microsoft.com/office/word/2010/wordprocessingCanvas" xmlns:cx="http://schemas.microsoft.com/office/drawing/2014/chartex" xmlns:cx1="http://schemas.microsoft.com/office/drawing/2015/9/8/chartex" xmlns:cx2="http://schemas.microsoft.com/office/drawing/2015/10/21/chartex" xmlns:cx3="http://schemas.microsoft.com/office/drawing/2016/5/9/chartex" xmlns:cx4="http://schemas.microsoft.com/office/drawing/2016/5/10/chartex" xmlns:cx5="http://schemas.microsoft.com/office/drawing/2016/5/11/chartex" xmlns:cx6="http://schemas.microsoft.com/office/drawing/2016/5/12/chartex" xmlns:cx7="http://schemas.microsoft.com/office/drawing/2016/5/13/chartex" xmlns:cx8="http://schemas.microsoft.com/office/drawing/2016/5/14/chartex" xmlns:mc="http://schemas.openxmlformats.org/markup-compatibility/2006" xmlns:aink="http://schemas.microsoft.com/office/drawing/2016/ink" xmlns:am3d="http://schemas.microsoft.com/office/drawing/2017/model3d" xmlns:o="urn:schemas-microsoft-com:office:office" xmlns:oel="http://schemas.microsoft.com/office/2019/extlst" xmlns:r="http://schemas.openxmlformats.org/officeDocument/2006/relationships" xmlns:m="http://schemas.openxmlformats.org/officeDocument/2006/math" xmlns:v="urn:schemas-microsoft-com:vml" xmlns:wp14="http://schemas.microsoft.com/office/word/2010/wordprocessingDrawing" xmlns:wp="http://schemas.openxmlformats.org/drawingml/2006/wordprocessingDrawing" xmlns:w10="urn:schemas-microsoft-com:office:word" xmlns:w="http://schemas.openxmlformats.org/wordprocessingml/2006/main" xmlns:w14="http://schemas.microsoft.com/office/word/2010/wordml" xmlns:w15="http://schemas.microsoft.com/office/word/2012/wordml" xmlns:w16cex="http://schemas.microsoft.com/office/word/2018/wordml/cex" xmlns:w16cid="http://schemas.microsoft.com/office/word/2016/wordml/cid" xmlns:w16="http://schemas.microsoft.com/office/word/2018/wordml" xmlns:w16du="http://schemas.microsoft.com/office/word/2023/wordml/word16du" xmlns:w16sdtdh="http://schemas.microsoft.com/office/word/2020/wordml/sdtdatahash" xmlns:w16se="http://schemas.microsoft.com/office/word/2015/wordml/symex" xmlns:wpg="http://schemas.microsoft.com/office/word/2010/wordprocessingGroup" xmlns:wpi="http://schemas.microsoft.com/office/word/2010/wordprocessingInk" xmlns:wne="http://schemas.microsoft.com/office/word/2006/wordml" xmlns:wps="http://schemas.microsoft.com/office/word/2010/wordprocessingShape" mc:Ignorable="w14 w15 w16se w16cid w16 w16cex w16sdtdh w16du wp14">
   <w:abstractNum w:abstractNumId="0" w15:restartNumberingAfterBreak="0">
+    <w:nsid w:val="017468EE"/>
+    <w:multiLevelType w:val="hybridMultilevel"/>
+    <w:tmpl w:val="708C13E8"/>
+    <w:lvl w:ilvl="0" w:tplc="F1DE9A2E">
+      <w:start w:val="1"/>
+      <w:numFmt w:val="decimal"/>
+      <w:lvlText w:val="%1-"/>
+      <w:lvlJc w:val="left"/>
+      <w:pPr>
+        <w:ind w:left="720" w:hanging="360"/>
+      </w:pPr>
+      <w:rPr>
+        <w:rFonts w:hint="default"/>
+      </w:rPr>
+    </w:lvl>
+    <w:lvl w:ilvl="1" w:tplc="04090019">
+      <w:start w:val="1"/>
+      <w:numFmt w:val="lowerLetter"/>
+      <w:lvlText w:val="%2."/>
+      <w:lvlJc w:val="left"/>
+      <w:pPr>
+        <w:ind w:left="1440" w:hanging="360"/>
+      </w:pPr>
+    </w:lvl>
+    <w:lvl w:ilvl="2" w:tplc="0409001B" w:tentative="1">
+      <w:start w:val="1"/>
+      <w:numFmt w:val="lowerRoman"/>
+      <w:lvlText w:val="%3."/>
+      <w:lvlJc w:val="right"/>
+      <w:pPr>
+        <w:ind w:left="2160" w:hanging="180"/>
+      </w:pPr>
+    </w:lvl>
+    <w:lvl w:ilvl="3" w:tplc="0409000F" w:tentative="1">
+      <w:start w:val="1"/>
+      <w:numFmt w:val="decimal"/>
+      <w:lvlText w:val="%4."/>
+      <w:lvlJc w:val="left"/>
+      <w:pPr>
+        <w:ind w:left="2880" w:hanging="360"/>
+      </w:pPr>
+    </w:lvl>
+    <w:lvl w:ilvl="4" w:tplc="04090019" w:tentative="1">
+      <w:start w:val="1"/>
+      <w:numFmt w:val="lowerLetter"/>
+      <w:lvlText w:val="%5."/>
+      <w:lvlJc w:val="left"/>
+      <w:pPr>
+        <w:ind w:left="3600" w:hanging="360"/>
+      </w:pPr>
+    </w:lvl>
+    <w:lvl w:ilvl="5" w:tplc="0409001B" w:tentative="1">
+      <w:start w:val="1"/>
+      <w:numFmt w:val="lowerRoman"/>
+      <w:lvlText w:val="%6."/>
+      <w:lvlJc w:val="right"/>
+      <w:pPr>
+        <w:ind w:left="4320" w:hanging="180"/>
+      </w:pPr>
+    </w:lvl>
+    <w:lvl w:ilvl="6" w:tplc="0409000F" w:tentative="1">
+      <w:start w:val="1"/>
+      <w:numFmt w:val="decimal"/>
+      <w:lvlText w:val="%7."/>
+      <w:lvlJc w:val="left"/>
+      <w:pPr>
+        <w:ind w:left="5040" w:hanging="360"/>
+      </w:pPr>
+    </w:lvl>
+    <w:lvl w:ilvl="7" w:tplc="04090019" w:tentative="1">
+      <w:start w:val="1"/>
+      <w:numFmt w:val="lowerLetter"/>
+      <w:lvlText w:val="%8."/>
+      <w:lvlJc w:val="left"/>
+      <w:pPr>
+        <w:ind w:left="5760" w:hanging="360"/>
+      </w:pPr>
+    </w:lvl>
+    <w:lvl w:ilvl="8" w:tplc="0409001B" w:tentative="1">
+      <w:start w:val="1"/>
+      <w:numFmt w:val="lowerRoman"/>
+      <w:lvlText w:val="%9."/>
+      <w:lvlJc w:val="right"/>
+      <w:pPr>
+        <w:ind w:left="6480" w:hanging="180"/>
+      </w:pPr>
+    </w:lvl>
+  </w:abstractNum>
+  <w:abstractNum w:abstractNumId="1" w15:restartNumberingAfterBreak="0">
     <w:nsid w:val="42476EA7"/>
     <w:multiLevelType w:val="hybridMultilevel"/>
     <w:tmpl w:val="B4A8FEDA"/>
@@ -1765,7 +1975,7 @@
       </w:pPr>
     </w:lvl>
   </w:abstractNum>
-  <w:abstractNum w:abstractNumId="1" w15:restartNumberingAfterBreak="0">
+  <w:abstractNum w:abstractNumId="2" w15:restartNumberingAfterBreak="0">
     <w:nsid w:val="78971A3C"/>
     <w:multiLevelType w:val="hybridMultilevel"/>
     <w:tmpl w:val="54AE1A20"/>
@@ -1852,9 +2062,12 @@
     </w:lvl>
   </w:abstractNum>
   <w:num w:numId="1" w16cid:durableId="971401879">
+    <w:abstractNumId w:val="2"/>
+  </w:num>
+  <w:num w:numId="2" w16cid:durableId="544832369">
     <w:abstractNumId w:val="1"/>
   </w:num>
-  <w:num w:numId="2" w16cid:durableId="544832369">
+  <w:num w:numId="3" w16cid:durableId="662901386">
     <w:abstractNumId w:val="0"/>
   </w:num>
 </w:numbering>

</xml_diff>

<commit_message>
Updates on the descriptions of the datasets
</commit_message>
<xml_diff>
--- a/UserGuide.docx
+++ b/UserGuide.docx
@@ -7,7 +7,13 @@
         <w:pStyle w:val="Heading1"/>
       </w:pPr>
       <w:r>
-        <w:t xml:space="preserve">Create the processing mask. </w:t>
+        <w:t>Create the processing mask</w:t>
+      </w:r>
+      <w:r>
+        <w:t xml:space="preserve"> [create_mask.sh]</w:t>
+      </w:r>
+      <w:r>
+        <w:t xml:space="preserve">. </w:t>
       </w:r>
     </w:p>
     <w:p>
@@ -291,6 +297,18 @@
         <w:lastRenderedPageBreak/>
         <w:t>Downloading climate data</w:t>
       </w:r>
+      <w:r>
+        <w:t xml:space="preserve"> </w:t>
+      </w:r>
+      <w:r>
+        <w:t>[</w:t>
+      </w:r>
+      <w:r>
+        <w:t>downscaling</w:t>
+      </w:r>
+      <w:r>
+        <w:t>.sh].</w:t>
+      </w:r>
     </w:p>
     <w:p>
       <w:pPr>
@@ -402,7 +420,18 @@
         <w:jc w:val="center"/>
       </w:pPr>
       <w:r>
-        <w:t>Table 1: List of CRU-JRA variables</w:t>
+        <w:t xml:space="preserve">Table 1: List of </w:t>
+      </w:r>
+      <w:r>
+        <w:t xml:space="preserve">World </w:t>
+      </w:r>
+      <w:proofErr w:type="spellStart"/>
+      <w:r>
+        <w:t>Clim</w:t>
+      </w:r>
+      <w:proofErr w:type="spellEnd"/>
+      <w:r>
+        <w:t xml:space="preserve"> variables</w:t>
       </w:r>
     </w:p>
     <w:tbl>
@@ -855,7 +884,7 @@
     </w:p>
     <w:p>
       <w:r>
-        <w:t>he CRU JRA V2.5 dataset is a 6-hourly, land surface, gridded time series of ten meteorological variables produced by the Climatic Research Unit (CRU) at the University of East Anglia (UEA</w:t>
+        <w:t>CRU JRA V2.5 dataset is a 6-hourly, land surface, gridded time series of ten meteorological variables produced by the Climatic Research Unit (CRU) at the University of East Anglia (UEA</w:t>
       </w:r>
       <w:proofErr w:type="gramStart"/>
       <w:r>
@@ -1102,7 +1131,6 @@
               <w:jc w:val="center"/>
             </w:pPr>
             <w:r>
-              <w:lastRenderedPageBreak/>
               <w:t>TMIN</w:t>
             </w:r>
           </w:p>
@@ -1295,6 +1323,7 @@
               <w:jc w:val="center"/>
             </w:pPr>
             <w:r>
+              <w:lastRenderedPageBreak/>
               <w:t>DLWRF</w:t>
             </w:r>
           </w:p>
@@ -1492,6 +1521,825 @@
         <w:t>CMIP</w:t>
       </w:r>
     </w:p>
+    <w:p>
+      <w:pPr>
+        <w:rPr>
+          <w:rFonts w:eastAsiaTheme="minorHAnsi"/>
+        </w:rPr>
+      </w:pPr>
+      <w:r>
+        <w:rPr>
+          <w:rFonts w:eastAsiaTheme="minorHAnsi"/>
+        </w:rPr>
+        <w:t xml:space="preserve">CMIP6 data underpins the Intergovernmental Panel on Climate Change </w:t>
+      </w:r>
+      <w:r>
+        <w:rPr>
+          <w:rFonts w:eastAsiaTheme="minorHAnsi"/>
+        </w:rPr>
+        <w:t xml:space="preserve">(i.e. IPCC) </w:t>
+      </w:r>
+      <w:r>
+        <w:rPr>
+          <w:rFonts w:eastAsiaTheme="minorHAnsi"/>
+        </w:rPr>
+        <w:t>6th Assessment Report</w:t>
+      </w:r>
+      <w:r>
+        <w:rPr>
+          <w:rFonts w:eastAsiaTheme="minorHAnsi"/>
+        </w:rPr>
+        <w:t xml:space="preserve"> [latest current version]</w:t>
+      </w:r>
+      <w:r>
+        <w:rPr>
+          <w:rFonts w:eastAsiaTheme="minorHAnsi"/>
+        </w:rPr>
+        <w:t>. The use of these data is mostly aimed at:</w:t>
+      </w:r>
+    </w:p>
+    <w:p>
+      <w:pPr>
+        <w:pStyle w:val="ListParagraph"/>
+        <w:numPr>
+          <w:ilvl w:val="0"/>
+          <w:numId w:val="6"/>
+        </w:numPr>
+        <w:rPr>
+          <w:rFonts w:eastAsiaTheme="minorHAnsi"/>
+        </w:rPr>
+      </w:pPr>
+      <w:r>
+        <w:rPr>
+          <w:rFonts w:eastAsiaTheme="minorHAnsi"/>
+        </w:rPr>
+        <w:t xml:space="preserve">addressing outstanding scientific questions that arose as part of the IPCC reporting </w:t>
+      </w:r>
+      <w:proofErr w:type="gramStart"/>
+      <w:r>
+        <w:rPr>
+          <w:rFonts w:eastAsiaTheme="minorHAnsi"/>
+        </w:rPr>
+        <w:t>process;</w:t>
+      </w:r>
+      <w:proofErr w:type="gramEnd"/>
+    </w:p>
+    <w:p>
+      <w:pPr>
+        <w:pStyle w:val="ListParagraph"/>
+        <w:numPr>
+          <w:ilvl w:val="0"/>
+          <w:numId w:val="6"/>
+        </w:numPr>
+        <w:rPr>
+          <w:rFonts w:eastAsiaTheme="minorHAnsi"/>
+        </w:rPr>
+      </w:pPr>
+      <w:r>
+        <w:rPr>
+          <w:rFonts w:eastAsiaTheme="minorHAnsi"/>
+        </w:rPr>
+        <w:t xml:space="preserve">improving the understanding of the climate </w:t>
+      </w:r>
+      <w:proofErr w:type="gramStart"/>
+      <w:r>
+        <w:rPr>
+          <w:rFonts w:eastAsiaTheme="minorHAnsi"/>
+        </w:rPr>
+        <w:t>system;</w:t>
+      </w:r>
+      <w:proofErr w:type="gramEnd"/>
+    </w:p>
+    <w:p>
+      <w:pPr>
+        <w:pStyle w:val="ListParagraph"/>
+        <w:numPr>
+          <w:ilvl w:val="0"/>
+          <w:numId w:val="6"/>
+        </w:numPr>
+        <w:rPr>
+          <w:rFonts w:eastAsiaTheme="minorHAnsi"/>
+        </w:rPr>
+      </w:pPr>
+      <w:r>
+        <w:rPr>
+          <w:rFonts w:eastAsiaTheme="minorHAnsi"/>
+        </w:rPr>
+        <w:t xml:space="preserve">providing estimates of future climate change and related </w:t>
+      </w:r>
+      <w:proofErr w:type="gramStart"/>
+      <w:r>
+        <w:rPr>
+          <w:rFonts w:eastAsiaTheme="minorHAnsi"/>
+        </w:rPr>
+        <w:t>uncertainties;</w:t>
+      </w:r>
+      <w:proofErr w:type="gramEnd"/>
+    </w:p>
+    <w:p>
+      <w:pPr>
+        <w:pStyle w:val="ListParagraph"/>
+        <w:numPr>
+          <w:ilvl w:val="0"/>
+          <w:numId w:val="6"/>
+        </w:numPr>
+        <w:rPr>
+          <w:rFonts w:eastAsiaTheme="minorHAnsi"/>
+        </w:rPr>
+      </w:pPr>
+      <w:r>
+        <w:rPr>
+          <w:rFonts w:eastAsiaTheme="minorHAnsi"/>
+        </w:rPr>
+        <w:t xml:space="preserve">providing input data for the adaptation to the climate </w:t>
+      </w:r>
+      <w:proofErr w:type="gramStart"/>
+      <w:r>
+        <w:rPr>
+          <w:rFonts w:eastAsiaTheme="minorHAnsi"/>
+        </w:rPr>
+        <w:t>change;</w:t>
+      </w:r>
+      <w:proofErr w:type="gramEnd"/>
+    </w:p>
+    <w:p>
+      <w:pPr>
+        <w:pStyle w:val="ListParagraph"/>
+        <w:numPr>
+          <w:ilvl w:val="0"/>
+          <w:numId w:val="6"/>
+        </w:numPr>
+        <w:rPr>
+          <w:rFonts w:eastAsiaTheme="minorHAnsi"/>
+        </w:rPr>
+      </w:pPr>
+      <w:r>
+        <w:rPr>
+          <w:rFonts w:eastAsiaTheme="minorHAnsi"/>
+        </w:rPr>
+        <w:t xml:space="preserve">examining climate predictability and exploring the ability of models to predict climate on decadal time </w:t>
+      </w:r>
+      <w:proofErr w:type="gramStart"/>
+      <w:r>
+        <w:rPr>
+          <w:rFonts w:eastAsiaTheme="minorHAnsi"/>
+        </w:rPr>
+        <w:t>scales;</w:t>
+      </w:r>
+      <w:proofErr w:type="gramEnd"/>
+    </w:p>
+    <w:p>
+      <w:pPr>
+        <w:pStyle w:val="ListParagraph"/>
+        <w:numPr>
+          <w:ilvl w:val="0"/>
+          <w:numId w:val="6"/>
+        </w:numPr>
+        <w:rPr>
+          <w:rFonts w:eastAsiaTheme="minorHAnsi"/>
+        </w:rPr>
+      </w:pPr>
+      <w:r>
+        <w:rPr>
+          <w:rFonts w:eastAsiaTheme="minorHAnsi"/>
+        </w:rPr>
+        <w:t>evaluating how realistic the different models are in simulating the recent past.</w:t>
+      </w:r>
+    </w:p>
+    <w:p>
+      <w:pPr>
+        <w:rPr>
+          <w:rFonts w:eastAsiaTheme="minorHAnsi"/>
+        </w:rPr>
+      </w:pPr>
+      <w:r>
+        <w:rPr>
+          <w:rFonts w:eastAsiaTheme="minorHAnsi"/>
+        </w:rPr>
+        <w:t>The term "experiments" refers to the three main categories of CMIP6 simulations:</w:t>
+      </w:r>
+    </w:p>
+    <w:p>
+      <w:pPr>
+        <w:pStyle w:val="ListParagraph"/>
+        <w:numPr>
+          <w:ilvl w:val="0"/>
+          <w:numId w:val="7"/>
+        </w:numPr>
+        <w:rPr>
+          <w:rFonts w:eastAsiaTheme="minorHAnsi"/>
+        </w:rPr>
+      </w:pPr>
+      <w:r>
+        <w:rPr>
+          <w:rFonts w:eastAsiaTheme="minorHAnsi"/>
+        </w:rPr>
+        <w:t>Historical experiments which cover the period where modern climate observations exist. These experiments show how the GCMs performs for the past climate and can be used as a reference period for comparison with scenario runs for the future. The period covered is typically 1850-2014.</w:t>
+      </w:r>
+    </w:p>
+    <w:p>
+      <w:pPr>
+        <w:pStyle w:val="ListParagraph"/>
+        <w:numPr>
+          <w:ilvl w:val="0"/>
+          <w:numId w:val="7"/>
+        </w:numPr>
+        <w:rPr>
+          <w:rFonts w:eastAsiaTheme="minorHAnsi"/>
+        </w:rPr>
+      </w:pPr>
+      <w:r>
+        <w:rPr>
+          <w:rFonts w:eastAsiaTheme="minorHAnsi"/>
+        </w:rPr>
+        <w:t>Climate projection experiments following the combined pathways of Shared Socioeconomic Pathway (SSP) and Representative Concentration Pathway (RCP). The SSP scenarios provide different pathways of the future climate forcing. The period covered is typically 2015-2100.</w:t>
+      </w:r>
+    </w:p>
+    <w:p/>
+    <w:p>
+      <w:pPr>
+        <w:jc w:val="center"/>
+      </w:pPr>
+      <w:r>
+        <w:t xml:space="preserve">Table </w:t>
+      </w:r>
+      <w:r>
+        <w:t>3</w:t>
+      </w:r>
+      <w:r>
+        <w:t xml:space="preserve">: List of </w:t>
+      </w:r>
+      <w:r>
+        <w:t>CMIP climate</w:t>
+      </w:r>
+      <w:r>
+        <w:t xml:space="preserve"> variables</w:t>
+      </w:r>
+    </w:p>
+    <w:tbl>
+      <w:tblPr>
+        <w:tblW w:w="10683" w:type="dxa"/>
+        <w:tblBorders>
+          <w:top w:val="single" w:sz="4" w:space="0" w:color="auto"/>
+          <w:left w:val="single" w:sz="4" w:space="0" w:color="auto"/>
+          <w:bottom w:val="single" w:sz="4" w:space="0" w:color="auto"/>
+          <w:right w:val="single" w:sz="4" w:space="0" w:color="auto"/>
+          <w:insideH w:val="single" w:sz="4" w:space="0" w:color="auto"/>
+          <w:insideV w:val="single" w:sz="4" w:space="0" w:color="auto"/>
+        </w:tblBorders>
+        <w:tblLook w:val="04A0" w:firstRow="1" w:lastRow="0" w:firstColumn="1" w:lastColumn="0" w:noHBand="0" w:noVBand="1"/>
+      </w:tblPr>
+      <w:tblGrid>
+        <w:gridCol w:w="1470"/>
+        <w:gridCol w:w="1647"/>
+        <w:gridCol w:w="7609"/>
+      </w:tblGrid>
+      <w:tr>
+        <w:trPr>
+          <w:trHeight w:val="300"/>
+        </w:trPr>
+        <w:tc>
+          <w:tcPr>
+            <w:tcW w:w="1427" w:type="dxa"/>
+            <w:shd w:val="clear" w:color="auto" w:fill="auto"/>
+            <w:noWrap/>
+            <w:hideMark/>
+          </w:tcPr>
+          <w:p>
+            <w:pPr>
+              <w:rPr>
+                <w:rFonts w:ascii="Arial" w:hAnsi="Arial" w:cs="Arial"/>
+                <w:b/>
+                <w:bCs/>
+                <w:color w:val="39393A"/>
+                <w:sz w:val="22"/>
+                <w:szCs w:val="22"/>
+              </w:rPr>
+            </w:pPr>
+            <w:r>
+              <w:t>Name</w:t>
+            </w:r>
+          </w:p>
+        </w:tc>
+        <w:tc>
+          <w:tcPr>
+            <w:tcW w:w="1647" w:type="dxa"/>
+            <w:shd w:val="clear" w:color="auto" w:fill="auto"/>
+            <w:noWrap/>
+            <w:hideMark/>
+          </w:tcPr>
+          <w:p>
+            <w:pPr>
+              <w:rPr>
+                <w:rFonts w:ascii="Arial" w:hAnsi="Arial" w:cs="Arial"/>
+                <w:b/>
+                <w:bCs/>
+                <w:color w:val="39393A"/>
+                <w:sz w:val="22"/>
+                <w:szCs w:val="22"/>
+              </w:rPr>
+            </w:pPr>
+            <w:r>
+              <w:t>Units</w:t>
+            </w:r>
+          </w:p>
+        </w:tc>
+        <w:tc>
+          <w:tcPr>
+            <w:tcW w:w="7609" w:type="dxa"/>
+            <w:shd w:val="clear" w:color="auto" w:fill="auto"/>
+            <w:noWrap/>
+            <w:hideMark/>
+          </w:tcPr>
+          <w:p>
+            <w:pPr>
+              <w:rPr>
+                <w:rFonts w:ascii="Arial" w:hAnsi="Arial" w:cs="Arial"/>
+                <w:b/>
+                <w:bCs/>
+                <w:color w:val="39393A"/>
+                <w:sz w:val="22"/>
+                <w:szCs w:val="22"/>
+              </w:rPr>
+            </w:pPr>
+            <w:r>
+              <w:t>Description</w:t>
+            </w:r>
+          </w:p>
+        </w:tc>
+      </w:tr>
+      <w:tr>
+        <w:trPr>
+          <w:trHeight w:val="300"/>
+        </w:trPr>
+        <w:tc>
+          <w:tcPr>
+            <w:tcW w:w="1427" w:type="dxa"/>
+            <w:shd w:val="clear" w:color="auto" w:fill="auto"/>
+            <w:noWrap/>
+            <w:vAlign w:val="bottom"/>
+            <w:hideMark/>
+          </w:tcPr>
+          <w:p>
+            <w:r>
+              <w:t>Daily maximum near-surface air temperature</w:t>
+            </w:r>
+          </w:p>
+        </w:tc>
+        <w:tc>
+          <w:tcPr>
+            <w:tcW w:w="1647" w:type="dxa"/>
+            <w:shd w:val="clear" w:color="auto" w:fill="auto"/>
+            <w:noWrap/>
+            <w:vAlign w:val="bottom"/>
+            <w:hideMark/>
+          </w:tcPr>
+          <w:p>
+            <w:r>
+              <w:t>K</w:t>
+            </w:r>
+          </w:p>
+        </w:tc>
+        <w:tc>
+          <w:tcPr>
+            <w:tcW w:w="7609" w:type="dxa"/>
+            <w:shd w:val="clear" w:color="auto" w:fill="auto"/>
+            <w:noWrap/>
+            <w:vAlign w:val="bottom"/>
+            <w:hideMark/>
+          </w:tcPr>
+          <w:p>
+            <w:r>
+              <w:t>Daily maximum temperature of air at 2m above the surface of land, sea or inland waters.</w:t>
+            </w:r>
+          </w:p>
+        </w:tc>
+      </w:tr>
+      <w:tr>
+        <w:trPr>
+          <w:trHeight w:val="300"/>
+        </w:trPr>
+        <w:tc>
+          <w:tcPr>
+            <w:tcW w:w="1427" w:type="dxa"/>
+            <w:shd w:val="clear" w:color="auto" w:fill="auto"/>
+            <w:noWrap/>
+            <w:vAlign w:val="bottom"/>
+            <w:hideMark/>
+          </w:tcPr>
+          <w:p>
+            <w:r>
+              <w:t>Daily minimum near-surface air temperature</w:t>
+            </w:r>
+          </w:p>
+        </w:tc>
+        <w:tc>
+          <w:tcPr>
+            <w:tcW w:w="1647" w:type="dxa"/>
+            <w:shd w:val="clear" w:color="auto" w:fill="auto"/>
+            <w:noWrap/>
+            <w:vAlign w:val="bottom"/>
+            <w:hideMark/>
+          </w:tcPr>
+          <w:p>
+            <w:r>
+              <w:t>K</w:t>
+            </w:r>
+          </w:p>
+        </w:tc>
+        <w:tc>
+          <w:tcPr>
+            <w:tcW w:w="7609" w:type="dxa"/>
+            <w:shd w:val="clear" w:color="auto" w:fill="auto"/>
+            <w:noWrap/>
+            <w:vAlign w:val="bottom"/>
+            <w:hideMark/>
+          </w:tcPr>
+          <w:p>
+            <w:r>
+              <w:t>Daily minimum temperature of air at 2m above the surface of land, sea or inland waters.</w:t>
+            </w:r>
+          </w:p>
+        </w:tc>
+      </w:tr>
+      <w:tr>
+        <w:trPr>
+          <w:trHeight w:val="300"/>
+        </w:trPr>
+        <w:tc>
+          <w:tcPr>
+            <w:tcW w:w="1427" w:type="dxa"/>
+            <w:shd w:val="clear" w:color="auto" w:fill="auto"/>
+            <w:noWrap/>
+            <w:vAlign w:val="bottom"/>
+            <w:hideMark/>
+          </w:tcPr>
+          <w:p>
+            <w:r>
+              <w:t>Eastward near-surface wind</w:t>
+            </w:r>
+          </w:p>
+        </w:tc>
+        <w:tc>
+          <w:tcPr>
+            <w:tcW w:w="1647" w:type="dxa"/>
+            <w:shd w:val="clear" w:color="auto" w:fill="auto"/>
+            <w:noWrap/>
+            <w:vAlign w:val="bottom"/>
+            <w:hideMark/>
+          </w:tcPr>
+          <w:p>
+            <w:r>
+              <w:t>m s-1</w:t>
+            </w:r>
+          </w:p>
+        </w:tc>
+        <w:tc>
+          <w:tcPr>
+            <w:tcW w:w="7609" w:type="dxa"/>
+            <w:shd w:val="clear" w:color="auto" w:fill="auto"/>
+            <w:noWrap/>
+            <w:vAlign w:val="bottom"/>
+            <w:hideMark/>
+          </w:tcPr>
+          <w:p>
+            <w:r>
+              <w:t>Magnitude of the eastward component of the two-dimensional horizontal air velocity 10m above the surface.</w:t>
+            </w:r>
+          </w:p>
+        </w:tc>
+      </w:tr>
+      <w:tr>
+        <w:trPr>
+          <w:trHeight w:val="300"/>
+        </w:trPr>
+        <w:tc>
+          <w:tcPr>
+            <w:tcW w:w="1427" w:type="dxa"/>
+            <w:shd w:val="clear" w:color="auto" w:fill="auto"/>
+            <w:noWrap/>
+            <w:vAlign w:val="bottom"/>
+            <w:hideMark/>
+          </w:tcPr>
+          <w:p>
+            <w:r>
+              <w:lastRenderedPageBreak/>
+              <w:t>Near-Surface air temperature</w:t>
+            </w:r>
+          </w:p>
+        </w:tc>
+        <w:tc>
+          <w:tcPr>
+            <w:tcW w:w="1647" w:type="dxa"/>
+            <w:shd w:val="clear" w:color="auto" w:fill="auto"/>
+            <w:noWrap/>
+            <w:vAlign w:val="bottom"/>
+            <w:hideMark/>
+          </w:tcPr>
+          <w:p>
+            <w:r>
+              <w:t>K</w:t>
+            </w:r>
+          </w:p>
+        </w:tc>
+        <w:tc>
+          <w:tcPr>
+            <w:tcW w:w="7609" w:type="dxa"/>
+            <w:shd w:val="clear" w:color="auto" w:fill="auto"/>
+            <w:noWrap/>
+            <w:vAlign w:val="bottom"/>
+            <w:hideMark/>
+          </w:tcPr>
+          <w:p>
+            <w:r>
+              <w:t>Temperature of air at 2m above the surface of land, sea or inland waters. 2m temperature is calculated by interpolating between the lowest model level and the Earth's surface, taking account of the atmospheric conditions.</w:t>
+            </w:r>
+          </w:p>
+        </w:tc>
+      </w:tr>
+      <w:tr>
+        <w:trPr>
+          <w:trHeight w:val="300"/>
+        </w:trPr>
+        <w:tc>
+          <w:tcPr>
+            <w:tcW w:w="1427" w:type="dxa"/>
+            <w:shd w:val="clear" w:color="auto" w:fill="auto"/>
+            <w:noWrap/>
+            <w:vAlign w:val="bottom"/>
+            <w:hideMark/>
+          </w:tcPr>
+          <w:p>
+            <w:r>
+              <w:t>Near-surface specific humidity</w:t>
+            </w:r>
+          </w:p>
+        </w:tc>
+        <w:tc>
+          <w:tcPr>
+            <w:tcW w:w="1647" w:type="dxa"/>
+            <w:shd w:val="clear" w:color="auto" w:fill="auto"/>
+            <w:noWrap/>
+            <w:vAlign w:val="bottom"/>
+            <w:hideMark/>
+          </w:tcPr>
+          <w:p>
+            <w:r>
+              <w:t>Dimensionless</w:t>
+            </w:r>
+          </w:p>
+        </w:tc>
+        <w:tc>
+          <w:tcPr>
+            <w:tcW w:w="7609" w:type="dxa"/>
+            <w:shd w:val="clear" w:color="auto" w:fill="auto"/>
+            <w:noWrap/>
+            <w:vAlign w:val="bottom"/>
+            <w:hideMark/>
+          </w:tcPr>
+          <w:p>
+            <w:r>
+              <w:t>Amount of moisture in the air near the surface divided by amount of air plus moisture at that location.</w:t>
+            </w:r>
+          </w:p>
+        </w:tc>
+      </w:tr>
+      <w:tr>
+        <w:trPr>
+          <w:trHeight w:val="280"/>
+        </w:trPr>
+        <w:tc>
+          <w:tcPr>
+            <w:tcW w:w="1427" w:type="dxa"/>
+            <w:shd w:val="clear" w:color="auto" w:fill="auto"/>
+            <w:noWrap/>
+            <w:vAlign w:val="bottom"/>
+            <w:hideMark/>
+          </w:tcPr>
+          <w:p>
+            <w:r>
+              <w:t>Near-surface wind speed</w:t>
+            </w:r>
+          </w:p>
+        </w:tc>
+        <w:tc>
+          <w:tcPr>
+            <w:tcW w:w="1647" w:type="dxa"/>
+            <w:shd w:val="clear" w:color="auto" w:fill="auto"/>
+            <w:noWrap/>
+            <w:vAlign w:val="bottom"/>
+            <w:hideMark/>
+          </w:tcPr>
+          <w:p>
+            <w:r>
+              <w:t>m s-1</w:t>
+            </w:r>
+          </w:p>
+        </w:tc>
+        <w:tc>
+          <w:tcPr>
+            <w:tcW w:w="7609" w:type="dxa"/>
+            <w:shd w:val="clear" w:color="auto" w:fill="auto"/>
+            <w:noWrap/>
+            <w:vAlign w:val="bottom"/>
+            <w:hideMark/>
+          </w:tcPr>
+          <w:p>
+            <w:r>
+              <w:t>Magnitude of the two-dimensional horizontal air velocity near the surface.</w:t>
+            </w:r>
+          </w:p>
+        </w:tc>
+      </w:tr>
+      <w:tr>
+        <w:trPr>
+          <w:trHeight w:val="300"/>
+        </w:trPr>
+        <w:tc>
+          <w:tcPr>
+            <w:tcW w:w="1427" w:type="dxa"/>
+            <w:shd w:val="clear" w:color="auto" w:fill="auto"/>
+            <w:noWrap/>
+            <w:vAlign w:val="bottom"/>
+            <w:hideMark/>
+          </w:tcPr>
+          <w:p>
+            <w:r>
+              <w:t>Precipitation</w:t>
+            </w:r>
+          </w:p>
+        </w:tc>
+        <w:tc>
+          <w:tcPr>
+            <w:tcW w:w="1647" w:type="dxa"/>
+            <w:shd w:val="clear" w:color="auto" w:fill="auto"/>
+            <w:noWrap/>
+            <w:vAlign w:val="bottom"/>
+            <w:hideMark/>
+          </w:tcPr>
+          <w:p>
+            <w:r>
+              <w:t>kg m-2 s-1</w:t>
+            </w:r>
+          </w:p>
+        </w:tc>
+        <w:tc>
+          <w:tcPr>
+            <w:tcW w:w="7609" w:type="dxa"/>
+            <w:shd w:val="clear" w:color="auto" w:fill="auto"/>
+            <w:noWrap/>
+            <w:vAlign w:val="bottom"/>
+            <w:hideMark/>
+          </w:tcPr>
+          <w:p>
+            <w:r>
+              <w:t>The sum of liquid and frozen water, comprising rain and snow, that falls to the Earth's surface. It is the sum of large-scale precipitation and convective precipitation. This parameter does not include fog, dew or the precipitation that evaporates in the atmosphere before it lands at the surface of the Earth. This variable represents amount of water per unit area and time.</w:t>
+            </w:r>
+          </w:p>
+        </w:tc>
+      </w:tr>
+      <w:tr>
+        <w:trPr>
+          <w:trHeight w:val="300"/>
+        </w:trPr>
+        <w:tc>
+          <w:tcPr>
+            <w:tcW w:w="1427" w:type="dxa"/>
+            <w:shd w:val="clear" w:color="auto" w:fill="auto"/>
+            <w:noWrap/>
+            <w:vAlign w:val="bottom"/>
+            <w:hideMark/>
+          </w:tcPr>
+          <w:p>
+            <w:r>
+              <w:t>Surface air pressure</w:t>
+            </w:r>
+          </w:p>
+        </w:tc>
+        <w:tc>
+          <w:tcPr>
+            <w:tcW w:w="1647" w:type="dxa"/>
+            <w:shd w:val="clear" w:color="auto" w:fill="auto"/>
+            <w:noWrap/>
+            <w:vAlign w:val="bottom"/>
+            <w:hideMark/>
+          </w:tcPr>
+          <w:p>
+            <w:r>
+              <w:t>Pa</w:t>
+            </w:r>
+          </w:p>
+        </w:tc>
+        <w:tc>
+          <w:tcPr>
+            <w:tcW w:w="7609" w:type="dxa"/>
+            <w:shd w:val="clear" w:color="auto" w:fill="auto"/>
+            <w:noWrap/>
+            <w:vAlign w:val="bottom"/>
+            <w:hideMark/>
+          </w:tcPr>
+          <w:p>
+            <w:r>
+              <w:t>The pressure (force per unit area) of the air at the lower boundary of the atmosphere. It is a measure of the weight that all the air in a column vertically above a point on the Earth's surface. It is calculated over all surfaces - land, sea and inland water.</w:t>
+            </w:r>
+          </w:p>
+        </w:tc>
+      </w:tr>
+      <w:tr>
+        <w:trPr>
+          <w:trHeight w:val="300"/>
+        </w:trPr>
+        <w:tc>
+          <w:tcPr>
+            <w:tcW w:w="1427" w:type="dxa"/>
+            <w:shd w:val="clear" w:color="auto" w:fill="auto"/>
+            <w:noWrap/>
+            <w:vAlign w:val="bottom"/>
+            <w:hideMark/>
+          </w:tcPr>
+          <w:p>
+            <w:r>
+              <w:t>Surface downwelling shortwave radiation</w:t>
+            </w:r>
+          </w:p>
+        </w:tc>
+        <w:tc>
+          <w:tcPr>
+            <w:tcW w:w="1647" w:type="dxa"/>
+            <w:shd w:val="clear" w:color="auto" w:fill="auto"/>
+            <w:noWrap/>
+            <w:vAlign w:val="bottom"/>
+            <w:hideMark/>
+          </w:tcPr>
+          <w:p>
+            <w:r>
+              <w:t>W m-2</w:t>
+            </w:r>
+          </w:p>
+        </w:tc>
+        <w:tc>
+          <w:tcPr>
+            <w:tcW w:w="7609" w:type="dxa"/>
+            <w:shd w:val="clear" w:color="auto" w:fill="auto"/>
+            <w:noWrap/>
+            <w:vAlign w:val="bottom"/>
+            <w:hideMark/>
+          </w:tcPr>
+          <w:p>
+            <w:r>
+              <w:t>Radiative shortwave flux of energy downward at the surface.</w:t>
+            </w:r>
+          </w:p>
+        </w:tc>
+      </w:tr>
+      <w:tr>
+        <w:trPr>
+          <w:trHeight w:val="300"/>
+        </w:trPr>
+        <w:tc>
+          <w:tcPr>
+            <w:tcW w:w="1427" w:type="dxa"/>
+            <w:shd w:val="clear" w:color="auto" w:fill="auto"/>
+            <w:noWrap/>
+            <w:vAlign w:val="bottom"/>
+            <w:hideMark/>
+          </w:tcPr>
+          <w:p>
+            <w:r>
+              <w:t>Surface temperature</w:t>
+            </w:r>
+          </w:p>
+        </w:tc>
+        <w:tc>
+          <w:tcPr>
+            <w:tcW w:w="1647" w:type="dxa"/>
+            <w:shd w:val="clear" w:color="auto" w:fill="auto"/>
+            <w:noWrap/>
+            <w:vAlign w:val="bottom"/>
+            <w:hideMark/>
+          </w:tcPr>
+          <w:p>
+            <w:r>
+              <w:t>K</w:t>
+            </w:r>
+          </w:p>
+        </w:tc>
+        <w:tc>
+          <w:tcPr>
+            <w:tcW w:w="7609" w:type="dxa"/>
+            <w:shd w:val="clear" w:color="auto" w:fill="auto"/>
+            <w:noWrap/>
+            <w:vAlign w:val="bottom"/>
+            <w:hideMark/>
+          </w:tcPr>
+          <w:p>
+            <w:r>
+              <w:t>Temperature at the interface (not the bulk temperature of the medium above or below) between air and sea for open-sea regions.</w:t>
+            </w:r>
+          </w:p>
+        </w:tc>
+      </w:tr>
+    </w:tbl>
     <w:p/>
     <w:p/>
     <w:p>
@@ -1527,6 +2375,11 @@
           <w:ilvl w:val="0"/>
           <w:numId w:val="2"/>
         </w:numPr>
+        <w:rPr>
+          <w:rStyle w:val="Hyperlink"/>
+          <w:color w:val="auto"/>
+          <w:u w:val="none"/>
+        </w:rPr>
       </w:pPr>
       <w:r>
         <w:t xml:space="preserve">If not already registered to CEDA, create an account to download the data. For more information, see </w:t>
@@ -1536,24 +2389,37 @@
           <w:rPr>
             <w:rStyle w:val="Hyperlink"/>
           </w:rPr>
-          <w:t>https://servi</w:t>
-        </w:r>
-        <w:r>
-          <w:rPr>
-            <w:rStyle w:val="Hyperlink"/>
-          </w:rPr>
-          <w:t>c</w:t>
-        </w:r>
-        <w:r>
-          <w:rPr>
-            <w:rStyle w:val="Hyperlink"/>
-          </w:rPr>
-          <w:t>es.ceda.ac.uk/cedasite/register/info/</w:t>
+          <w:t>https://services.ceda.ac.uk/cedasite/register/info/</w:t>
         </w:r>
       </w:hyperlink>
     </w:p>
     <w:p>
       <w:pPr>
+        <w:pStyle w:val="ListParagraph"/>
+        <w:numPr>
+          <w:ilvl w:val="0"/>
+          <w:numId w:val="2"/>
+        </w:numPr>
+      </w:pPr>
+      <w:r>
+        <w:t>Specify your username and password in the script ‘data_download.sh’ in your local directory</w:t>
+      </w:r>
+    </w:p>
+    <w:p>
+      <w:pPr>
+        <w:pStyle w:val="ListParagraph"/>
+        <w:numPr>
+          <w:ilvl w:val="0"/>
+          <w:numId w:val="2"/>
+        </w:numPr>
+      </w:pPr>
+      <w:r>
+        <w:t>Specify the latest version of the CRU-JRA available, as well as the start and end years of the available data.</w:t>
+      </w:r>
+    </w:p>
+    <w:p/>
+    <w:p>
+      <w:pPr>
         <w:pStyle w:val="Heading3"/>
       </w:pPr>
     </w:p>
@@ -1576,17 +2442,11 @@
       </w:r>
       <w:proofErr w:type="gramStart"/>
       <w:r>
-        <w:t xml:space="preserve">the  </w:t>
-      </w:r>
-      <w:r>
-        <w:t>Climate</w:t>
+        <w:t>the  Climate</w:t>
       </w:r>
       <w:proofErr w:type="gramEnd"/>
       <w:r>
-        <w:t xml:space="preserve"> Change Service</w:t>
-      </w:r>
-      <w:r>
-        <w:t xml:space="preserve">. The procedure to access the data is updated regularly, so please refer to this site for the latest information: </w:t>
+        <w:t xml:space="preserve"> Change Service. The procedure to access the data is updated regularly, so please refer to this site for the latest information: </w:t>
       </w:r>
       <w:hyperlink r:id="rId12" w:history="1">
         <w:r>
@@ -1619,7 +2479,19 @@
           <w:rPr>
             <w:rStyle w:val="Hyperlink"/>
           </w:rPr>
-          <w:t>https://cds.climate.copernicus.eu/</w:t>
+          <w:t>https://cds.climat</w:t>
+        </w:r>
+        <w:r>
+          <w:rPr>
+            <w:rStyle w:val="Hyperlink"/>
+          </w:rPr>
+          <w:t>e</w:t>
+        </w:r>
+        <w:r>
+          <w:rPr>
+            <w:rStyle w:val="Hyperlink"/>
+          </w:rPr>
+          <w:t>.copernicus.eu/</w:t>
         </w:r>
       </w:hyperlink>
     </w:p>
@@ -1634,6 +2506,9 @@
       <w:r>
         <w:t>Login to your account</w:t>
       </w:r>
+      <w:r>
+        <w:t xml:space="preserve"> before you run the bash script that will download the data.</w:t>
+      </w:r>
     </w:p>
     <w:p>
       <w:pPr>
@@ -1644,6 +2519,41 @@
         </w:numPr>
       </w:pPr>
       <w:r>
+        <w:t>Check that the models you would like to downscale have available outputs for the scenarios and variables you are interested in</w:t>
+      </w:r>
+      <w:r>
+        <w:t xml:space="preserve"> at : </w:t>
+      </w:r>
+      <w:hyperlink r:id="rId14" w:history="1">
+        <w:r>
+          <w:rPr>
+            <w:rStyle w:val="Hyperlink"/>
+          </w:rPr>
+          <w:t>https://cds.climate.copernicus.eu/datasets/projections-cmip6?tab=download</w:t>
+        </w:r>
+      </w:hyperlink>
+    </w:p>
+    <w:p>
+      <w:pPr>
+        <w:pStyle w:val="ListParagraph"/>
+        <w:numPr>
+          <w:ilvl w:val="0"/>
+          <w:numId w:val="3"/>
+        </w:numPr>
+      </w:pPr>
+      <w:r>
+        <w:t xml:space="preserve">Specify the models and emission scenarios you are looking to download. </w:t>
+      </w:r>
+    </w:p>
+    <w:p>
+      <w:pPr>
+        <w:pStyle w:val="ListParagraph"/>
+        <w:numPr>
+          <w:ilvl w:val="0"/>
+          <w:numId w:val="3"/>
+        </w:numPr>
+      </w:pPr>
+      <w:r>
         <w:t xml:space="preserve">Once logged in, you need to create a file </w:t>
       </w:r>
       <w:r>
@@ -1732,11 +2642,21 @@
       </w:r>
     </w:p>
     <w:p/>
-    <w:p>
-      <w:r>
-        <w:t xml:space="preserve"> </w:t>
-      </w:r>
-    </w:p>
+    <w:p/>
+    <w:p>
+      <w:r>
+        <w:t>Once these two parameters are set in create_mask.sh, run the process with the following command:</w:t>
+      </w:r>
+    </w:p>
+    <w:p>
+      <w:r>
+        <w:t>$ create_mask.sh</w:t>
+      </w:r>
+    </w:p>
+    <w:p/>
+    <w:p/>
+    <w:p/>
+    <w:p/>
     <w:p>
       <w:pPr>
         <w:pStyle w:val="Heading1"/>
@@ -1768,6 +2688,7 @@
         <w:pStyle w:val="Heading1"/>
       </w:pPr>
       <w:r>
+        <w:lastRenderedPageBreak/>
         <w:t>Downscaling</w:t>
       </w:r>
     </w:p>
@@ -1887,6 +2808,268 @@
     </w:lvl>
   </w:abstractNum>
   <w:abstractNum w:abstractNumId="1" w15:restartNumberingAfterBreak="0">
+    <w:nsid w:val="10BD5FDD"/>
+    <w:multiLevelType w:val="hybridMultilevel"/>
+    <w:tmpl w:val="CBA89E54"/>
+    <w:lvl w:ilvl="0" w:tplc="04090001">
+      <w:start w:val="1"/>
+      <w:numFmt w:val="bullet"/>
+      <w:lvlText w:val=""/>
+      <w:lvlJc w:val="left"/>
+      <w:pPr>
+        <w:ind w:left="720" w:hanging="360"/>
+      </w:pPr>
+      <w:rPr>
+        <w:rFonts w:ascii="Symbol" w:hAnsi="Symbol" w:hint="default"/>
+      </w:rPr>
+    </w:lvl>
+    <w:lvl w:ilvl="1" w:tplc="04090003" w:tentative="1">
+      <w:start w:val="1"/>
+      <w:numFmt w:val="bullet"/>
+      <w:lvlText w:val="o"/>
+      <w:lvlJc w:val="left"/>
+      <w:pPr>
+        <w:ind w:left="1440" w:hanging="360"/>
+      </w:pPr>
+      <w:rPr>
+        <w:rFonts w:ascii="Courier New" w:hAnsi="Courier New" w:cs="Courier New" w:hint="default"/>
+      </w:rPr>
+    </w:lvl>
+    <w:lvl w:ilvl="2" w:tplc="04090005" w:tentative="1">
+      <w:start w:val="1"/>
+      <w:numFmt w:val="bullet"/>
+      <w:lvlText w:val=""/>
+      <w:lvlJc w:val="left"/>
+      <w:pPr>
+        <w:ind w:left="2160" w:hanging="360"/>
+      </w:pPr>
+      <w:rPr>
+        <w:rFonts w:ascii="Wingdings" w:hAnsi="Wingdings" w:hint="default"/>
+      </w:rPr>
+    </w:lvl>
+    <w:lvl w:ilvl="3" w:tplc="04090001" w:tentative="1">
+      <w:start w:val="1"/>
+      <w:numFmt w:val="bullet"/>
+      <w:lvlText w:val=""/>
+      <w:lvlJc w:val="left"/>
+      <w:pPr>
+        <w:ind w:left="2880" w:hanging="360"/>
+      </w:pPr>
+      <w:rPr>
+        <w:rFonts w:ascii="Symbol" w:hAnsi="Symbol" w:hint="default"/>
+      </w:rPr>
+    </w:lvl>
+    <w:lvl w:ilvl="4" w:tplc="04090003" w:tentative="1">
+      <w:start w:val="1"/>
+      <w:numFmt w:val="bullet"/>
+      <w:lvlText w:val="o"/>
+      <w:lvlJc w:val="left"/>
+      <w:pPr>
+        <w:ind w:left="3600" w:hanging="360"/>
+      </w:pPr>
+      <w:rPr>
+        <w:rFonts w:ascii="Courier New" w:hAnsi="Courier New" w:cs="Courier New" w:hint="default"/>
+      </w:rPr>
+    </w:lvl>
+    <w:lvl w:ilvl="5" w:tplc="04090005" w:tentative="1">
+      <w:start w:val="1"/>
+      <w:numFmt w:val="bullet"/>
+      <w:lvlText w:val=""/>
+      <w:lvlJc w:val="left"/>
+      <w:pPr>
+        <w:ind w:left="4320" w:hanging="360"/>
+      </w:pPr>
+      <w:rPr>
+        <w:rFonts w:ascii="Wingdings" w:hAnsi="Wingdings" w:hint="default"/>
+      </w:rPr>
+    </w:lvl>
+    <w:lvl w:ilvl="6" w:tplc="04090001" w:tentative="1">
+      <w:start w:val="1"/>
+      <w:numFmt w:val="bullet"/>
+      <w:lvlText w:val=""/>
+      <w:lvlJc w:val="left"/>
+      <w:pPr>
+        <w:ind w:left="5040" w:hanging="360"/>
+      </w:pPr>
+      <w:rPr>
+        <w:rFonts w:ascii="Symbol" w:hAnsi="Symbol" w:hint="default"/>
+      </w:rPr>
+    </w:lvl>
+    <w:lvl w:ilvl="7" w:tplc="04090003" w:tentative="1">
+      <w:start w:val="1"/>
+      <w:numFmt w:val="bullet"/>
+      <w:lvlText w:val="o"/>
+      <w:lvlJc w:val="left"/>
+      <w:pPr>
+        <w:ind w:left="5760" w:hanging="360"/>
+      </w:pPr>
+      <w:rPr>
+        <w:rFonts w:ascii="Courier New" w:hAnsi="Courier New" w:cs="Courier New" w:hint="default"/>
+      </w:rPr>
+    </w:lvl>
+    <w:lvl w:ilvl="8" w:tplc="04090005" w:tentative="1">
+      <w:start w:val="1"/>
+      <w:numFmt w:val="bullet"/>
+      <w:lvlText w:val=""/>
+      <w:lvlJc w:val="left"/>
+      <w:pPr>
+        <w:ind w:left="6480" w:hanging="360"/>
+      </w:pPr>
+      <w:rPr>
+        <w:rFonts w:ascii="Wingdings" w:hAnsi="Wingdings" w:hint="default"/>
+      </w:rPr>
+    </w:lvl>
+  </w:abstractNum>
+  <w:abstractNum w:abstractNumId="2" w15:restartNumberingAfterBreak="0">
+    <w:nsid w:val="222D49A1"/>
+    <w:multiLevelType w:val="multilevel"/>
+    <w:tmpl w:val="AE929606"/>
+    <w:lvl w:ilvl="0">
+      <w:start w:val="1"/>
+      <w:numFmt w:val="bullet"/>
+      <w:lvlText w:val=""/>
+      <w:lvlJc w:val="left"/>
+      <w:pPr>
+        <w:tabs>
+          <w:tab w:val="num" w:pos="720"/>
+        </w:tabs>
+        <w:ind w:left="720" w:hanging="360"/>
+      </w:pPr>
+      <w:rPr>
+        <w:rFonts w:ascii="Symbol" w:hAnsi="Symbol" w:hint="default"/>
+        <w:sz w:val="20"/>
+      </w:rPr>
+    </w:lvl>
+    <w:lvl w:ilvl="1" w:tentative="1">
+      <w:start w:val="1"/>
+      <w:numFmt w:val="bullet"/>
+      <w:lvlText w:val="o"/>
+      <w:lvlJc w:val="left"/>
+      <w:pPr>
+        <w:tabs>
+          <w:tab w:val="num" w:pos="1440"/>
+        </w:tabs>
+        <w:ind w:left="1440" w:hanging="360"/>
+      </w:pPr>
+      <w:rPr>
+        <w:rFonts w:ascii="Courier New" w:hAnsi="Courier New" w:hint="default"/>
+        <w:sz w:val="20"/>
+      </w:rPr>
+    </w:lvl>
+    <w:lvl w:ilvl="2" w:tentative="1">
+      <w:start w:val="1"/>
+      <w:numFmt w:val="bullet"/>
+      <w:lvlText w:val=""/>
+      <w:lvlJc w:val="left"/>
+      <w:pPr>
+        <w:tabs>
+          <w:tab w:val="num" w:pos="2160"/>
+        </w:tabs>
+        <w:ind w:left="2160" w:hanging="360"/>
+      </w:pPr>
+      <w:rPr>
+        <w:rFonts w:ascii="Wingdings" w:hAnsi="Wingdings" w:hint="default"/>
+        <w:sz w:val="20"/>
+      </w:rPr>
+    </w:lvl>
+    <w:lvl w:ilvl="3" w:tentative="1">
+      <w:start w:val="1"/>
+      <w:numFmt w:val="bullet"/>
+      <w:lvlText w:val=""/>
+      <w:lvlJc w:val="left"/>
+      <w:pPr>
+        <w:tabs>
+          <w:tab w:val="num" w:pos="2880"/>
+        </w:tabs>
+        <w:ind w:left="2880" w:hanging="360"/>
+      </w:pPr>
+      <w:rPr>
+        <w:rFonts w:ascii="Wingdings" w:hAnsi="Wingdings" w:hint="default"/>
+        <w:sz w:val="20"/>
+      </w:rPr>
+    </w:lvl>
+    <w:lvl w:ilvl="4" w:tentative="1">
+      <w:start w:val="1"/>
+      <w:numFmt w:val="bullet"/>
+      <w:lvlText w:val=""/>
+      <w:lvlJc w:val="left"/>
+      <w:pPr>
+        <w:tabs>
+          <w:tab w:val="num" w:pos="3600"/>
+        </w:tabs>
+        <w:ind w:left="3600" w:hanging="360"/>
+      </w:pPr>
+      <w:rPr>
+        <w:rFonts w:ascii="Wingdings" w:hAnsi="Wingdings" w:hint="default"/>
+        <w:sz w:val="20"/>
+      </w:rPr>
+    </w:lvl>
+    <w:lvl w:ilvl="5" w:tentative="1">
+      <w:start w:val="1"/>
+      <w:numFmt w:val="bullet"/>
+      <w:lvlText w:val=""/>
+      <w:lvlJc w:val="left"/>
+      <w:pPr>
+        <w:tabs>
+          <w:tab w:val="num" w:pos="4320"/>
+        </w:tabs>
+        <w:ind w:left="4320" w:hanging="360"/>
+      </w:pPr>
+      <w:rPr>
+        <w:rFonts w:ascii="Wingdings" w:hAnsi="Wingdings" w:hint="default"/>
+        <w:sz w:val="20"/>
+      </w:rPr>
+    </w:lvl>
+    <w:lvl w:ilvl="6" w:tentative="1">
+      <w:start w:val="1"/>
+      <w:numFmt w:val="bullet"/>
+      <w:lvlText w:val=""/>
+      <w:lvlJc w:val="left"/>
+      <w:pPr>
+        <w:tabs>
+          <w:tab w:val="num" w:pos="5040"/>
+        </w:tabs>
+        <w:ind w:left="5040" w:hanging="360"/>
+      </w:pPr>
+      <w:rPr>
+        <w:rFonts w:ascii="Wingdings" w:hAnsi="Wingdings" w:hint="default"/>
+        <w:sz w:val="20"/>
+      </w:rPr>
+    </w:lvl>
+    <w:lvl w:ilvl="7" w:tentative="1">
+      <w:start w:val="1"/>
+      <w:numFmt w:val="bullet"/>
+      <w:lvlText w:val=""/>
+      <w:lvlJc w:val="left"/>
+      <w:pPr>
+        <w:tabs>
+          <w:tab w:val="num" w:pos="5760"/>
+        </w:tabs>
+        <w:ind w:left="5760" w:hanging="360"/>
+      </w:pPr>
+      <w:rPr>
+        <w:rFonts w:ascii="Wingdings" w:hAnsi="Wingdings" w:hint="default"/>
+        <w:sz w:val="20"/>
+      </w:rPr>
+    </w:lvl>
+    <w:lvl w:ilvl="8" w:tentative="1">
+      <w:start w:val="1"/>
+      <w:numFmt w:val="bullet"/>
+      <w:lvlText w:val=""/>
+      <w:lvlJc w:val="left"/>
+      <w:pPr>
+        <w:tabs>
+          <w:tab w:val="num" w:pos="6480"/>
+        </w:tabs>
+        <w:ind w:left="6480" w:hanging="360"/>
+      </w:pPr>
+      <w:rPr>
+        <w:rFonts w:ascii="Wingdings" w:hAnsi="Wingdings" w:hint="default"/>
+        <w:sz w:val="20"/>
+      </w:rPr>
+    </w:lvl>
+  </w:abstractNum>
+  <w:abstractNum w:abstractNumId="3" w15:restartNumberingAfterBreak="0">
     <w:nsid w:val="42476EA7"/>
     <w:multiLevelType w:val="hybridMultilevel"/>
     <w:tmpl w:val="B4A8FEDA"/>
@@ -1975,7 +3158,269 @@
       </w:pPr>
     </w:lvl>
   </w:abstractNum>
-  <w:abstractNum w:abstractNumId="2" w15:restartNumberingAfterBreak="0">
+  <w:abstractNum w:abstractNumId="4" w15:restartNumberingAfterBreak="0">
+    <w:nsid w:val="45B91730"/>
+    <w:multiLevelType w:val="multilevel"/>
+    <w:tmpl w:val="6A804264"/>
+    <w:lvl w:ilvl="0">
+      <w:start w:val="1"/>
+      <w:numFmt w:val="bullet"/>
+      <w:lvlText w:val=""/>
+      <w:lvlJc w:val="left"/>
+      <w:pPr>
+        <w:tabs>
+          <w:tab w:val="num" w:pos="720"/>
+        </w:tabs>
+        <w:ind w:left="720" w:hanging="360"/>
+      </w:pPr>
+      <w:rPr>
+        <w:rFonts w:ascii="Symbol" w:hAnsi="Symbol" w:hint="default"/>
+        <w:sz w:val="20"/>
+      </w:rPr>
+    </w:lvl>
+    <w:lvl w:ilvl="1" w:tentative="1">
+      <w:start w:val="1"/>
+      <w:numFmt w:val="bullet"/>
+      <w:lvlText w:val="o"/>
+      <w:lvlJc w:val="left"/>
+      <w:pPr>
+        <w:tabs>
+          <w:tab w:val="num" w:pos="1440"/>
+        </w:tabs>
+        <w:ind w:left="1440" w:hanging="360"/>
+      </w:pPr>
+      <w:rPr>
+        <w:rFonts w:ascii="Courier New" w:hAnsi="Courier New" w:hint="default"/>
+        <w:sz w:val="20"/>
+      </w:rPr>
+    </w:lvl>
+    <w:lvl w:ilvl="2" w:tentative="1">
+      <w:start w:val="1"/>
+      <w:numFmt w:val="bullet"/>
+      <w:lvlText w:val=""/>
+      <w:lvlJc w:val="left"/>
+      <w:pPr>
+        <w:tabs>
+          <w:tab w:val="num" w:pos="2160"/>
+        </w:tabs>
+        <w:ind w:left="2160" w:hanging="360"/>
+      </w:pPr>
+      <w:rPr>
+        <w:rFonts w:ascii="Wingdings" w:hAnsi="Wingdings" w:hint="default"/>
+        <w:sz w:val="20"/>
+      </w:rPr>
+    </w:lvl>
+    <w:lvl w:ilvl="3" w:tentative="1">
+      <w:start w:val="1"/>
+      <w:numFmt w:val="bullet"/>
+      <w:lvlText w:val=""/>
+      <w:lvlJc w:val="left"/>
+      <w:pPr>
+        <w:tabs>
+          <w:tab w:val="num" w:pos="2880"/>
+        </w:tabs>
+        <w:ind w:left="2880" w:hanging="360"/>
+      </w:pPr>
+      <w:rPr>
+        <w:rFonts w:ascii="Wingdings" w:hAnsi="Wingdings" w:hint="default"/>
+        <w:sz w:val="20"/>
+      </w:rPr>
+    </w:lvl>
+    <w:lvl w:ilvl="4" w:tentative="1">
+      <w:start w:val="1"/>
+      <w:numFmt w:val="bullet"/>
+      <w:lvlText w:val=""/>
+      <w:lvlJc w:val="left"/>
+      <w:pPr>
+        <w:tabs>
+          <w:tab w:val="num" w:pos="3600"/>
+        </w:tabs>
+        <w:ind w:left="3600" w:hanging="360"/>
+      </w:pPr>
+      <w:rPr>
+        <w:rFonts w:ascii="Wingdings" w:hAnsi="Wingdings" w:hint="default"/>
+        <w:sz w:val="20"/>
+      </w:rPr>
+    </w:lvl>
+    <w:lvl w:ilvl="5" w:tentative="1">
+      <w:start w:val="1"/>
+      <w:numFmt w:val="bullet"/>
+      <w:lvlText w:val=""/>
+      <w:lvlJc w:val="left"/>
+      <w:pPr>
+        <w:tabs>
+          <w:tab w:val="num" w:pos="4320"/>
+        </w:tabs>
+        <w:ind w:left="4320" w:hanging="360"/>
+      </w:pPr>
+      <w:rPr>
+        <w:rFonts w:ascii="Wingdings" w:hAnsi="Wingdings" w:hint="default"/>
+        <w:sz w:val="20"/>
+      </w:rPr>
+    </w:lvl>
+    <w:lvl w:ilvl="6" w:tentative="1">
+      <w:start w:val="1"/>
+      <w:numFmt w:val="bullet"/>
+      <w:lvlText w:val=""/>
+      <w:lvlJc w:val="left"/>
+      <w:pPr>
+        <w:tabs>
+          <w:tab w:val="num" w:pos="5040"/>
+        </w:tabs>
+        <w:ind w:left="5040" w:hanging="360"/>
+      </w:pPr>
+      <w:rPr>
+        <w:rFonts w:ascii="Wingdings" w:hAnsi="Wingdings" w:hint="default"/>
+        <w:sz w:val="20"/>
+      </w:rPr>
+    </w:lvl>
+    <w:lvl w:ilvl="7" w:tentative="1">
+      <w:start w:val="1"/>
+      <w:numFmt w:val="bullet"/>
+      <w:lvlText w:val=""/>
+      <w:lvlJc w:val="left"/>
+      <w:pPr>
+        <w:tabs>
+          <w:tab w:val="num" w:pos="5760"/>
+        </w:tabs>
+        <w:ind w:left="5760" w:hanging="360"/>
+      </w:pPr>
+      <w:rPr>
+        <w:rFonts w:ascii="Wingdings" w:hAnsi="Wingdings" w:hint="default"/>
+        <w:sz w:val="20"/>
+      </w:rPr>
+    </w:lvl>
+    <w:lvl w:ilvl="8" w:tentative="1">
+      <w:start w:val="1"/>
+      <w:numFmt w:val="bullet"/>
+      <w:lvlText w:val=""/>
+      <w:lvlJc w:val="left"/>
+      <w:pPr>
+        <w:tabs>
+          <w:tab w:val="num" w:pos="6480"/>
+        </w:tabs>
+        <w:ind w:left="6480" w:hanging="360"/>
+      </w:pPr>
+      <w:rPr>
+        <w:rFonts w:ascii="Wingdings" w:hAnsi="Wingdings" w:hint="default"/>
+        <w:sz w:val="20"/>
+      </w:rPr>
+    </w:lvl>
+  </w:abstractNum>
+  <w:abstractNum w:abstractNumId="5" w15:restartNumberingAfterBreak="0">
+    <w:nsid w:val="5CCE07C6"/>
+    <w:multiLevelType w:val="hybridMultilevel"/>
+    <w:tmpl w:val="E73A1C3A"/>
+    <w:lvl w:ilvl="0" w:tplc="04090001">
+      <w:start w:val="1"/>
+      <w:numFmt w:val="bullet"/>
+      <w:lvlText w:val=""/>
+      <w:lvlJc w:val="left"/>
+      <w:pPr>
+        <w:ind w:left="720" w:hanging="360"/>
+      </w:pPr>
+      <w:rPr>
+        <w:rFonts w:ascii="Symbol" w:hAnsi="Symbol" w:hint="default"/>
+      </w:rPr>
+    </w:lvl>
+    <w:lvl w:ilvl="1" w:tplc="04090003" w:tentative="1">
+      <w:start w:val="1"/>
+      <w:numFmt w:val="bullet"/>
+      <w:lvlText w:val="o"/>
+      <w:lvlJc w:val="left"/>
+      <w:pPr>
+        <w:ind w:left="1440" w:hanging="360"/>
+      </w:pPr>
+      <w:rPr>
+        <w:rFonts w:ascii="Courier New" w:hAnsi="Courier New" w:cs="Courier New" w:hint="default"/>
+      </w:rPr>
+    </w:lvl>
+    <w:lvl w:ilvl="2" w:tplc="04090005" w:tentative="1">
+      <w:start w:val="1"/>
+      <w:numFmt w:val="bullet"/>
+      <w:lvlText w:val=""/>
+      <w:lvlJc w:val="left"/>
+      <w:pPr>
+        <w:ind w:left="2160" w:hanging="360"/>
+      </w:pPr>
+      <w:rPr>
+        <w:rFonts w:ascii="Wingdings" w:hAnsi="Wingdings" w:hint="default"/>
+      </w:rPr>
+    </w:lvl>
+    <w:lvl w:ilvl="3" w:tplc="04090001" w:tentative="1">
+      <w:start w:val="1"/>
+      <w:numFmt w:val="bullet"/>
+      <w:lvlText w:val=""/>
+      <w:lvlJc w:val="left"/>
+      <w:pPr>
+        <w:ind w:left="2880" w:hanging="360"/>
+      </w:pPr>
+      <w:rPr>
+        <w:rFonts w:ascii="Symbol" w:hAnsi="Symbol" w:hint="default"/>
+      </w:rPr>
+    </w:lvl>
+    <w:lvl w:ilvl="4" w:tplc="04090003" w:tentative="1">
+      <w:start w:val="1"/>
+      <w:numFmt w:val="bullet"/>
+      <w:lvlText w:val="o"/>
+      <w:lvlJc w:val="left"/>
+      <w:pPr>
+        <w:ind w:left="3600" w:hanging="360"/>
+      </w:pPr>
+      <w:rPr>
+        <w:rFonts w:ascii="Courier New" w:hAnsi="Courier New" w:cs="Courier New" w:hint="default"/>
+      </w:rPr>
+    </w:lvl>
+    <w:lvl w:ilvl="5" w:tplc="04090005" w:tentative="1">
+      <w:start w:val="1"/>
+      <w:numFmt w:val="bullet"/>
+      <w:lvlText w:val=""/>
+      <w:lvlJc w:val="left"/>
+      <w:pPr>
+        <w:ind w:left="4320" w:hanging="360"/>
+      </w:pPr>
+      <w:rPr>
+        <w:rFonts w:ascii="Wingdings" w:hAnsi="Wingdings" w:hint="default"/>
+      </w:rPr>
+    </w:lvl>
+    <w:lvl w:ilvl="6" w:tplc="04090001" w:tentative="1">
+      <w:start w:val="1"/>
+      <w:numFmt w:val="bullet"/>
+      <w:lvlText w:val=""/>
+      <w:lvlJc w:val="left"/>
+      <w:pPr>
+        <w:ind w:left="5040" w:hanging="360"/>
+      </w:pPr>
+      <w:rPr>
+        <w:rFonts w:ascii="Symbol" w:hAnsi="Symbol" w:hint="default"/>
+      </w:rPr>
+    </w:lvl>
+    <w:lvl w:ilvl="7" w:tplc="04090003" w:tentative="1">
+      <w:start w:val="1"/>
+      <w:numFmt w:val="bullet"/>
+      <w:lvlText w:val="o"/>
+      <w:lvlJc w:val="left"/>
+      <w:pPr>
+        <w:ind w:left="5760" w:hanging="360"/>
+      </w:pPr>
+      <w:rPr>
+        <w:rFonts w:ascii="Courier New" w:hAnsi="Courier New" w:cs="Courier New" w:hint="default"/>
+      </w:rPr>
+    </w:lvl>
+    <w:lvl w:ilvl="8" w:tplc="04090005" w:tentative="1">
+      <w:start w:val="1"/>
+      <w:numFmt w:val="bullet"/>
+      <w:lvlText w:val=""/>
+      <w:lvlJc w:val="left"/>
+      <w:pPr>
+        <w:ind w:left="6480" w:hanging="360"/>
+      </w:pPr>
+      <w:rPr>
+        <w:rFonts w:ascii="Wingdings" w:hAnsi="Wingdings" w:hint="default"/>
+      </w:rPr>
+    </w:lvl>
+  </w:abstractNum>
+  <w:abstractNum w:abstractNumId="6" w15:restartNumberingAfterBreak="0">
     <w:nsid w:val="78971A3C"/>
     <w:multiLevelType w:val="hybridMultilevel"/>
     <w:tmpl w:val="54AE1A20"/>
@@ -2062,13 +3507,25 @@
     </w:lvl>
   </w:abstractNum>
   <w:num w:numId="1" w16cid:durableId="971401879">
-    <w:abstractNumId w:val="2"/>
+    <w:abstractNumId w:val="6"/>
   </w:num>
   <w:num w:numId="2" w16cid:durableId="544832369">
-    <w:abstractNumId w:val="1"/>
+    <w:abstractNumId w:val="3"/>
   </w:num>
   <w:num w:numId="3" w16cid:durableId="662901386">
     <w:abstractNumId w:val="0"/>
+  </w:num>
+  <w:num w:numId="4" w16cid:durableId="930314518">
+    <w:abstractNumId w:val="4"/>
+  </w:num>
+  <w:num w:numId="5" w16cid:durableId="2019772070">
+    <w:abstractNumId w:val="2"/>
+  </w:num>
+  <w:num w:numId="6" w16cid:durableId="865412804">
+    <w:abstractNumId w:val="5"/>
+  </w:num>
+  <w:num w:numId="7" w16cid:durableId="121388606">
+    <w:abstractNumId w:val="1"/>
   </w:num>
 </w:numbering>
 </file>
@@ -2469,6 +3926,12 @@
   <w:style w:type="paragraph" w:default="1" w:styleId="Normal">
     <w:name w:val="Normal"/>
     <w:qFormat/>
+    <w:rsid w:val="004B2F5B"/>
+    <w:rPr>
+      <w:rFonts w:ascii="Times New Roman" w:eastAsia="Times New Roman" w:hAnsi="Times New Roman" w:cs="Times New Roman"/>
+      <w:kern w:val="0"/>
+      <w14:ligatures w14:val="none"/>
+    </w:rPr>
   </w:style>
   <w:style w:type="paragraph" w:styleId="Heading1">
     <w:name w:val="heading 1"/>

</xml_diff>